<commit_message>
docs: wip - updated user guide
</commit_message>
<xml_diff>
--- a/vignettes/template.docx
+++ b/vignettes/template.docx
@@ -1,10 +1,15 @@
 
 <file path=word/document.xml><?xml version="1.0" encoding="utf-8"?>
-<w:document xmlns:wpc="http://schemas.microsoft.com/office/word/2010/wordprocessingCanvas" xmlns:cx="http://schemas.microsoft.com/office/drawing/2014/chartex" xmlns:cx1="http://schemas.microsoft.com/office/drawing/2015/9/8/chartex" xmlns:mc="http://schemas.openxmlformats.org/markup-compatibility/2006" xmlns:o="urn:schemas-microsoft-com:office:office" xmlns:r="http://schemas.openxmlformats.org/officeDocument/2006/relationships" xmlns:m="http://schemas.openxmlformats.org/officeDocument/2006/math" xmlns:v="urn:schemas-microsoft-com:vml" xmlns:wp14="http://schemas.microsoft.com/office/word/2010/wordprocessingDrawing" xmlns:wp="http://schemas.openxmlformats.org/drawingml/2006/wordprocessingDrawing" xmlns:w10="urn:schemas-microsoft-com:office:word" xmlns:w="http://schemas.openxmlformats.org/wordprocessingml/2006/main" xmlns:w14="http://schemas.microsoft.com/office/word/2010/wordml" xmlns:w15="http://schemas.microsoft.com/office/word/2012/wordml" xmlns:w16se="http://schemas.microsoft.com/office/word/2015/wordml/symex" xmlns:wpg="http://schemas.microsoft.com/office/word/2010/wordprocessingGroup" xmlns:wpi="http://schemas.microsoft.com/office/word/2010/wordprocessingInk" xmlns:wne="http://schemas.microsoft.com/office/word/2006/wordml" xmlns:wps="http://schemas.microsoft.com/office/word/2010/wordprocessingShape" mc:Ignorable="w14 w15 w16se wp14">
+<w:document xmlns:wpc="http://schemas.microsoft.com/office/word/2010/wordprocessingCanvas" xmlns:cx="http://schemas.microsoft.com/office/drawing/2014/chartex" xmlns:cx1="http://schemas.microsoft.com/office/drawing/2015/9/8/chartex" xmlns:cx2="http://schemas.microsoft.com/office/drawing/2015/10/21/chartex" xmlns:cx3="http://schemas.microsoft.com/office/drawing/2016/5/9/chartex" xmlns:cx4="http://schemas.microsoft.com/office/drawing/2016/5/10/chartex" xmlns:cx5="http://schemas.microsoft.com/office/drawing/2016/5/11/chartex" xmlns:cx6="http://schemas.microsoft.com/office/drawing/2016/5/12/chartex" xmlns:cx7="http://schemas.microsoft.com/office/drawing/2016/5/13/chartex" xmlns:cx8="http://schemas.microsoft.com/office/drawing/2016/5/14/chartex" xmlns:mc="http://schemas.openxmlformats.org/markup-compatibility/2006" xmlns:aink="http://schemas.microsoft.com/office/drawing/2016/ink" xmlns:am3d="http://schemas.microsoft.com/office/drawing/2017/model3d" xmlns:o="urn:schemas-microsoft-com:office:office" xmlns:oel="http://schemas.microsoft.com/office/2019/extlst" xmlns:r="http://schemas.openxmlformats.org/officeDocument/2006/relationships" xmlns:m="http://schemas.openxmlformats.org/officeDocument/2006/math" xmlns:v="urn:schemas-microsoft-com:vml" xmlns:wp14="http://schemas.microsoft.com/office/word/2010/wordprocessingDrawing" xmlns:wp="http://schemas.openxmlformats.org/drawingml/2006/wordprocessingDrawing" xmlns:w10="urn:schemas-microsoft-com:office:word" xmlns:w="http://schemas.openxmlformats.org/wordprocessingml/2006/main" xmlns:w14="http://schemas.microsoft.com/office/word/2010/wordml" xmlns:w15="http://schemas.microsoft.com/office/word/2012/wordml" xmlns:w16cex="http://schemas.microsoft.com/office/word/2018/wordml/cex" xmlns:w16cid="http://schemas.microsoft.com/office/word/2016/wordml/cid" xmlns:w16="http://schemas.microsoft.com/office/word/2018/wordml" xmlns:w16sdtdh="http://schemas.microsoft.com/office/word/2020/wordml/sdtdatahash" xmlns:w16se="http://schemas.microsoft.com/office/word/2015/wordml/symex" xmlns:wpg="http://schemas.microsoft.com/office/word/2010/wordprocessingGroup" xmlns:wpi="http://schemas.microsoft.com/office/word/2010/wordprocessingInk" xmlns:wne="http://schemas.microsoft.com/office/word/2006/wordml" xmlns:wps="http://schemas.microsoft.com/office/word/2010/wordprocessingShape" mc:Ignorable="w14 w15 w16se w16cid w16 w16cex w16sdtdh wp14">
   <w:body>
     <w:p/>
     <w:sectPr>
-      <w:footerReference w:type="default" r:id="rId7"/>
+      <w:headerReference w:type="even" r:id="rId7"/>
+      <w:headerReference w:type="default" r:id="rId8"/>
+      <w:footerReference w:type="even" r:id="rId9"/>
+      <w:footerReference w:type="default" r:id="rId10"/>
+      <w:headerReference w:type="first" r:id="rId11"/>
+      <w:footerReference w:type="first" r:id="rId12"/>
       <w:pgSz w:w="12240" w:h="15840"/>
       <w:pgMar w:top="1440" w:right="1440" w:bottom="1440" w:left="1440" w:header="720" w:footer="720" w:gutter="0"/>
       <w:cols w:space="720"/>
@@ -14,7 +19,7 @@
 </file>
 
 <file path=word/endnotes.xml><?xml version="1.0" encoding="utf-8"?>
-<w:endnotes xmlns:wpc="http://schemas.microsoft.com/office/word/2010/wordprocessingCanvas" xmlns:cx="http://schemas.microsoft.com/office/drawing/2014/chartex" xmlns:cx1="http://schemas.microsoft.com/office/drawing/2015/9/8/chartex" xmlns:mc="http://schemas.openxmlformats.org/markup-compatibility/2006" xmlns:o="urn:schemas-microsoft-com:office:office" xmlns:r="http://schemas.openxmlformats.org/officeDocument/2006/relationships" xmlns:m="http://schemas.openxmlformats.org/officeDocument/2006/math" xmlns:v="urn:schemas-microsoft-com:vml" xmlns:wp14="http://schemas.microsoft.com/office/word/2010/wordprocessingDrawing" xmlns:wp="http://schemas.openxmlformats.org/drawingml/2006/wordprocessingDrawing" xmlns:w10="urn:schemas-microsoft-com:office:word" xmlns:w="http://schemas.openxmlformats.org/wordprocessingml/2006/main" xmlns:w14="http://schemas.microsoft.com/office/word/2010/wordml" xmlns:w15="http://schemas.microsoft.com/office/word/2012/wordml" xmlns:w16se="http://schemas.microsoft.com/office/word/2015/wordml/symex" xmlns:wpg="http://schemas.microsoft.com/office/word/2010/wordprocessingGroup" xmlns:wpi="http://schemas.microsoft.com/office/word/2010/wordprocessingInk" xmlns:wne="http://schemas.microsoft.com/office/word/2006/wordml" xmlns:wps="http://schemas.microsoft.com/office/word/2010/wordprocessingShape" mc:Ignorable="w14 w15 w16se wp14">
+<w:endnotes xmlns:wpc="http://schemas.microsoft.com/office/word/2010/wordprocessingCanvas" xmlns:cx="http://schemas.microsoft.com/office/drawing/2014/chartex" xmlns:cx1="http://schemas.microsoft.com/office/drawing/2015/9/8/chartex" xmlns:cx2="http://schemas.microsoft.com/office/drawing/2015/10/21/chartex" xmlns:cx3="http://schemas.microsoft.com/office/drawing/2016/5/9/chartex" xmlns:cx4="http://schemas.microsoft.com/office/drawing/2016/5/10/chartex" xmlns:cx5="http://schemas.microsoft.com/office/drawing/2016/5/11/chartex" xmlns:cx6="http://schemas.microsoft.com/office/drawing/2016/5/12/chartex" xmlns:cx7="http://schemas.microsoft.com/office/drawing/2016/5/13/chartex" xmlns:cx8="http://schemas.microsoft.com/office/drawing/2016/5/14/chartex" xmlns:mc="http://schemas.openxmlformats.org/markup-compatibility/2006" xmlns:aink="http://schemas.microsoft.com/office/drawing/2016/ink" xmlns:am3d="http://schemas.microsoft.com/office/drawing/2017/model3d" xmlns:o="urn:schemas-microsoft-com:office:office" xmlns:oel="http://schemas.microsoft.com/office/2019/extlst" xmlns:r="http://schemas.openxmlformats.org/officeDocument/2006/relationships" xmlns:m="http://schemas.openxmlformats.org/officeDocument/2006/math" xmlns:v="urn:schemas-microsoft-com:vml" xmlns:wp14="http://schemas.microsoft.com/office/word/2010/wordprocessingDrawing" xmlns:wp="http://schemas.openxmlformats.org/drawingml/2006/wordprocessingDrawing" xmlns:w10="urn:schemas-microsoft-com:office:word" xmlns:w="http://schemas.openxmlformats.org/wordprocessingml/2006/main" xmlns:w14="http://schemas.microsoft.com/office/word/2010/wordml" xmlns:w15="http://schemas.microsoft.com/office/word/2012/wordml" xmlns:w16cex="http://schemas.microsoft.com/office/word/2018/wordml/cex" xmlns:w16cid="http://schemas.microsoft.com/office/word/2016/wordml/cid" xmlns:w16="http://schemas.microsoft.com/office/word/2018/wordml" xmlns:w16sdtdh="http://schemas.microsoft.com/office/word/2020/wordml/sdtdatahash" xmlns:w16se="http://schemas.microsoft.com/office/word/2015/wordml/symex" xmlns:wpg="http://schemas.microsoft.com/office/word/2010/wordprocessingGroup" xmlns:wpi="http://schemas.microsoft.com/office/word/2010/wordprocessingInk" xmlns:wne="http://schemas.microsoft.com/office/word/2006/wordml" xmlns:wps="http://schemas.microsoft.com/office/word/2010/wordprocessingShape" mc:Ignorable="w14 w15 w16se w16cid w16 w16cex w16sdtdh wp14">
   <w:endnote w:type="separator" w:id="-1">
     <w:p>
       <w:pPr>
@@ -39,30 +44,280 @@
 </file>
 
 <file path=word/footer1.xml><?xml version="1.0" encoding="utf-8"?>
-<w:ftr xmlns:wpc="http://schemas.microsoft.com/office/word/2010/wordprocessingCanvas" xmlns:cx="http://schemas.microsoft.com/office/drawing/2014/chartex" xmlns:cx1="http://schemas.microsoft.com/office/drawing/2015/9/8/chartex" xmlns:mc="http://schemas.openxmlformats.org/markup-compatibility/2006" xmlns:o="urn:schemas-microsoft-com:office:office" xmlns:r="http://schemas.openxmlformats.org/officeDocument/2006/relationships" xmlns:m="http://schemas.openxmlformats.org/officeDocument/2006/math" xmlns:v="urn:schemas-microsoft-com:vml" xmlns:wp14="http://schemas.microsoft.com/office/word/2010/wordprocessingDrawing" xmlns:wp="http://schemas.openxmlformats.org/drawingml/2006/wordprocessingDrawing" xmlns:w10="urn:schemas-microsoft-com:office:word" xmlns:w="http://schemas.openxmlformats.org/wordprocessingml/2006/main" xmlns:w14="http://schemas.microsoft.com/office/word/2010/wordml" xmlns:w15="http://schemas.microsoft.com/office/word/2012/wordml" xmlns:w16se="http://schemas.microsoft.com/office/word/2015/wordml/symex" xmlns:wpg="http://schemas.microsoft.com/office/word/2010/wordprocessingGroup" xmlns:wpi="http://schemas.microsoft.com/office/word/2010/wordprocessingInk" xmlns:wne="http://schemas.microsoft.com/office/word/2006/wordml" xmlns:wps="http://schemas.microsoft.com/office/word/2010/wordprocessingShape" mc:Ignorable="w14 w15 w16se wp14">
-  <w:sdt>
-    <w:sdtPr>
-      <w:id w:val="1598297904"/>
-      <w:docPartObj>
-        <w:docPartGallery w:val="Page Numbers (Bottom of Page)"/>
-        <w:docPartUnique/>
-      </w:docPartObj>
-    </w:sdtPr>
-    <w:sdtEndPr>
+<w:ftr xmlns:wpc="http://schemas.microsoft.com/office/word/2010/wordprocessingCanvas" xmlns:cx="http://schemas.microsoft.com/office/drawing/2014/chartex" xmlns:cx1="http://schemas.microsoft.com/office/drawing/2015/9/8/chartex" xmlns:cx2="http://schemas.microsoft.com/office/drawing/2015/10/21/chartex" xmlns:cx3="http://schemas.microsoft.com/office/drawing/2016/5/9/chartex" xmlns:cx4="http://schemas.microsoft.com/office/drawing/2016/5/10/chartex" xmlns:cx5="http://schemas.microsoft.com/office/drawing/2016/5/11/chartex" xmlns:cx6="http://schemas.microsoft.com/office/drawing/2016/5/12/chartex" xmlns:cx7="http://schemas.microsoft.com/office/drawing/2016/5/13/chartex" xmlns:cx8="http://schemas.microsoft.com/office/drawing/2016/5/14/chartex" xmlns:mc="http://schemas.openxmlformats.org/markup-compatibility/2006" xmlns:aink="http://schemas.microsoft.com/office/drawing/2016/ink" xmlns:am3d="http://schemas.microsoft.com/office/drawing/2017/model3d" xmlns:o="urn:schemas-microsoft-com:office:office" xmlns:oel="http://schemas.microsoft.com/office/2019/extlst" xmlns:r="http://schemas.openxmlformats.org/officeDocument/2006/relationships" xmlns:m="http://schemas.openxmlformats.org/officeDocument/2006/math" xmlns:v="urn:schemas-microsoft-com:vml" xmlns:wp14="http://schemas.microsoft.com/office/word/2010/wordprocessingDrawing" xmlns:wp="http://schemas.openxmlformats.org/drawingml/2006/wordprocessingDrawing" xmlns:w10="urn:schemas-microsoft-com:office:word" xmlns:w="http://schemas.openxmlformats.org/wordprocessingml/2006/main" xmlns:w14="http://schemas.microsoft.com/office/word/2010/wordml" xmlns:w15="http://schemas.microsoft.com/office/word/2012/wordml" xmlns:w16cex="http://schemas.microsoft.com/office/word/2018/wordml/cex" xmlns:w16cid="http://schemas.microsoft.com/office/word/2016/wordml/cid" xmlns:w16="http://schemas.microsoft.com/office/word/2018/wordml" xmlns:w16sdtdh="http://schemas.microsoft.com/office/word/2020/wordml/sdtdatahash" xmlns:w16se="http://schemas.microsoft.com/office/word/2015/wordml/symex" xmlns:wpg="http://schemas.microsoft.com/office/word/2010/wordprocessingGroup" xmlns:wpi="http://schemas.microsoft.com/office/word/2010/wordprocessingInk" xmlns:wne="http://schemas.microsoft.com/office/word/2006/wordml" xmlns:wps="http://schemas.microsoft.com/office/word/2010/wordprocessingShape" mc:Ignorable="w14 w15 w16se w16cid w16 w16cex w16sdtdh wp14">
+  <w:p>
+    <w:pPr>
+      <w:pStyle w:val="Footer"/>
+    </w:pPr>
+    <w:r>
       <w:rPr>
         <w:noProof/>
+      </w:rPr>
+      <mc:AlternateContent>
+        <mc:Choice Requires="wps">
+          <w:drawing>
+            <wp:anchor distT="0" distB="0" distL="0" distR="0" simplePos="0" relativeHeight="251668480" behindDoc="0" locked="0" layoutInCell="1" allowOverlap="1" wp14:anchorId="32721300" wp14:editId="152AAC0C">
+              <wp:simplePos x="635" y="635"/>
+              <wp:positionH relativeFrom="page">
+                <wp:align>center</wp:align>
+              </wp:positionH>
+              <wp:positionV relativeFrom="page">
+                <wp:align>bottom</wp:align>
+              </wp:positionV>
+              <wp:extent cx="443865" cy="443865"/>
+              <wp:effectExtent l="0" t="0" r="11430" b="0"/>
+              <wp:wrapNone/>
+              <wp:docPr id="11" name="Text Box 11" descr="PUBLIC">
+                <a:extLst xmlns:a="http://schemas.openxmlformats.org/drawingml/2006/main">
+                  <a:ext uri="{5AE41FA2-C0FF-4470-9BD4-5FADCA87CBE2}">
+                    <aclsh:classification xmlns:aclsh="http://schemas.microsoft.com/office/drawing/2020/classificationShape" classificationOutcomeType="ftr"/>
+                  </a:ext>
+                </a:extLst>
+              </wp:docPr>
+              <wp:cNvGraphicFramePr/>
+              <a:graphic xmlns:a="http://schemas.openxmlformats.org/drawingml/2006/main">
+                <a:graphicData uri="http://schemas.microsoft.com/office/word/2010/wordprocessingShape">
+                  <wps:wsp>
+                    <wps:cNvSpPr txBox="1"/>
+                    <wps:spPr>
+                      <a:xfrm>
+                        <a:off x="0" y="0"/>
+                        <a:ext cx="443865" cy="443865"/>
+                      </a:xfrm>
+                      <a:prstGeom prst="rect">
+                        <a:avLst/>
+                      </a:prstGeom>
+                      <a:noFill/>
+                      <a:ln>
+                        <a:noFill/>
+                      </a:ln>
+                    </wps:spPr>
+                    <wps:txbx>
+                      <w:txbxContent>
+                        <w:p>
+                          <w:pPr>
+                            <w:spacing w:after="0"/>
+                            <w:rPr>
+                              <w:rFonts w:ascii="Calibri" w:eastAsia="Calibri" w:hAnsi="Calibri" w:cs="Calibri"/>
+                              <w:noProof/>
+                              <w:color w:val="000000"/>
+                              <w:sz w:val="20"/>
+                              <w:szCs w:val="20"/>
+                            </w:rPr>
+                          </w:pPr>
+                          <w:r>
+                            <w:rPr>
+                              <w:rFonts w:ascii="Calibri" w:eastAsia="Calibri" w:hAnsi="Calibri" w:cs="Calibri"/>
+                              <w:noProof/>
+                              <w:color w:val="000000"/>
+                              <w:sz w:val="20"/>
+                              <w:szCs w:val="20"/>
+                            </w:rPr>
+                            <w:t>PUBLIC</w:t>
+                          </w:r>
+                        </w:p>
+                      </w:txbxContent>
+                    </wps:txbx>
+                    <wps:bodyPr rot="0" spcFirstLastPara="0" vertOverflow="overflow" horzOverflow="overflow" vert="horz" wrap="none" lIns="0" tIns="0" rIns="0" bIns="190500" numCol="1" spcCol="0" rtlCol="0" fromWordArt="0" anchor="b" anchorCtr="0" forceAA="0" compatLnSpc="1">
+                      <a:prstTxWarp prst="textNoShape">
+                        <a:avLst/>
+                      </a:prstTxWarp>
+                      <a:spAutoFit/>
+                    </wps:bodyPr>
+                  </wps:wsp>
+                </a:graphicData>
+              </a:graphic>
+            </wp:anchor>
+          </w:drawing>
+        </mc:Choice>
+        <mc:Fallback>
+          <w:pict>
+            <v:shapetype w14:anchorId="32721300" id="_x0000_t202" coordsize="21600,21600" o:spt="202" path="m,l,21600r21600,l21600,xe">
+              <v:stroke joinstyle="miter"/>
+              <v:path gradientshapeok="t" o:connecttype="rect"/>
+            </v:shapetype>
+            <v:shape id="Text Box 11" o:spid="_x0000_s1028" type="#_x0000_t202" alt="PUBLIC" style="position:absolute;margin-left:0;margin-top:0;width:34.95pt;height:34.95pt;z-index:251668480;visibility:visible;mso-wrap-style:none;mso-wrap-distance-left:0;mso-wrap-distance-top:0;mso-wrap-distance-right:0;mso-wrap-distance-bottom:0;mso-position-horizontal:center;mso-position-horizontal-relative:page;mso-position-vertical:bottom;mso-position-vertical-relative:page;v-text-anchor:bottom" o:gfxdata="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" filled="f" stroked="f">
+              <v:textbox style="mso-fit-shape-to-text:t" inset="0,0,0,15pt">
+                <w:txbxContent>
+                  <w:p>
+                    <w:pPr>
+                      <w:spacing w:after="0"/>
+                      <w:rPr>
+                        <w:rFonts w:ascii="Calibri" w:eastAsia="Calibri" w:hAnsi="Calibri" w:cs="Calibri"/>
+                        <w:noProof/>
+                        <w:color w:val="000000"/>
+                        <w:sz w:val="20"/>
+                        <w:szCs w:val="20"/>
+                      </w:rPr>
+                    </w:pPr>
+                    <w:r>
+                      <w:rPr>
+                        <w:rFonts w:ascii="Calibri" w:eastAsia="Calibri" w:hAnsi="Calibri" w:cs="Calibri"/>
+                        <w:noProof/>
+                        <w:color w:val="000000"/>
+                        <w:sz w:val="20"/>
+                        <w:szCs w:val="20"/>
+                      </w:rPr>
+                      <w:t>PUBLIC</w:t>
+                    </w:r>
+                  </w:p>
+                </w:txbxContent>
+              </v:textbox>
+              <w10:wrap anchorx="page" anchory="page"/>
+            </v:shape>
+          </w:pict>
+        </mc:Fallback>
+      </mc:AlternateContent>
+    </w:r>
+  </w:p>
+</w:ftr>
+</file>
+
+<file path=word/footer2.xml><?xml version="1.0" encoding="utf-8"?>
+<w:ftr xmlns:wpc="http://schemas.microsoft.com/office/word/2010/wordprocessingCanvas" xmlns:cx="http://schemas.microsoft.com/office/drawing/2014/chartex" xmlns:cx1="http://schemas.microsoft.com/office/drawing/2015/9/8/chartex" xmlns:cx2="http://schemas.microsoft.com/office/drawing/2015/10/21/chartex" xmlns:cx3="http://schemas.microsoft.com/office/drawing/2016/5/9/chartex" xmlns:cx4="http://schemas.microsoft.com/office/drawing/2016/5/10/chartex" xmlns:cx5="http://schemas.microsoft.com/office/drawing/2016/5/11/chartex" xmlns:cx6="http://schemas.microsoft.com/office/drawing/2016/5/12/chartex" xmlns:cx7="http://schemas.microsoft.com/office/drawing/2016/5/13/chartex" xmlns:cx8="http://schemas.microsoft.com/office/drawing/2016/5/14/chartex" xmlns:mc="http://schemas.openxmlformats.org/markup-compatibility/2006" xmlns:aink="http://schemas.microsoft.com/office/drawing/2016/ink" xmlns:am3d="http://schemas.microsoft.com/office/drawing/2017/model3d" xmlns:o="urn:schemas-microsoft-com:office:office" xmlns:oel="http://schemas.microsoft.com/office/2019/extlst" xmlns:r="http://schemas.openxmlformats.org/officeDocument/2006/relationships" xmlns:m="http://schemas.openxmlformats.org/officeDocument/2006/math" xmlns:v="urn:schemas-microsoft-com:vml" xmlns:wp14="http://schemas.microsoft.com/office/word/2010/wordprocessingDrawing" xmlns:wp="http://schemas.openxmlformats.org/drawingml/2006/wordprocessingDrawing" xmlns:w10="urn:schemas-microsoft-com:office:word" xmlns:w="http://schemas.openxmlformats.org/wordprocessingml/2006/main" xmlns:w14="http://schemas.microsoft.com/office/word/2010/wordml" xmlns:w15="http://schemas.microsoft.com/office/word/2012/wordml" xmlns:w16cex="http://schemas.microsoft.com/office/word/2018/wordml/cex" xmlns:w16cid="http://schemas.microsoft.com/office/word/2016/wordml/cid" xmlns:w16="http://schemas.microsoft.com/office/word/2018/wordml" xmlns:w16sdtdh="http://schemas.microsoft.com/office/word/2020/wordml/sdtdatahash" xmlns:w16se="http://schemas.microsoft.com/office/word/2015/wordml/symex" xmlns:wpg="http://schemas.microsoft.com/office/word/2010/wordprocessingGroup" xmlns:wpi="http://schemas.microsoft.com/office/word/2010/wordprocessingInk" xmlns:wne="http://schemas.microsoft.com/office/word/2006/wordml" xmlns:wps="http://schemas.microsoft.com/office/word/2010/wordprocessingShape" mc:Ignorable="w14 w15 w16se w16cid w16 w16cex w16sdtdh wp14">
+  <w:p>
+    <w:pPr>
+      <w:pStyle w:val="Footer"/>
+      <w:jc w:val="center"/>
+      <w:rPr>
         <w:sz w:val="20"/>
       </w:rPr>
-    </w:sdtEndPr>
-    <w:sdtContent>
-      <w:p>
-        <w:pPr>
-          <w:pStyle w:val="Footer"/>
-          <w:jc w:val="center"/>
-          <w:rPr>
-            <w:sz w:val="20"/>
-          </w:rPr>
-        </w:pPr>
+    </w:pPr>
+    <w:r>
+      <w:rPr>
+        <w:noProof/>
+      </w:rPr>
+      <mc:AlternateContent>
+        <mc:Choice Requires="wps">
+          <w:drawing>
+            <wp:anchor distT="0" distB="0" distL="0" distR="0" simplePos="0" relativeHeight="251669504" behindDoc="0" locked="0" layoutInCell="1" allowOverlap="1" wp14:anchorId="33B9DD20" wp14:editId="2FA029A6">
+              <wp:simplePos x="914400" y="9277350"/>
+              <wp:positionH relativeFrom="page">
+                <wp:align>center</wp:align>
+              </wp:positionH>
+              <wp:positionV relativeFrom="page">
+                <wp:align>bottom</wp:align>
+              </wp:positionV>
+              <wp:extent cx="443865" cy="443865"/>
+              <wp:effectExtent l="0" t="0" r="11430" b="0"/>
+              <wp:wrapNone/>
+              <wp:docPr id="12" name="Text Box 12" descr="PUBLIC">
+                <a:extLst xmlns:a="http://schemas.openxmlformats.org/drawingml/2006/main">
+                  <a:ext uri="{5AE41FA2-C0FF-4470-9BD4-5FADCA87CBE2}">
+                    <aclsh:classification xmlns:aclsh="http://schemas.microsoft.com/office/drawing/2020/classificationShape" classificationOutcomeType="ftr"/>
+                  </a:ext>
+                </a:extLst>
+              </wp:docPr>
+              <wp:cNvGraphicFramePr/>
+              <a:graphic xmlns:a="http://schemas.openxmlformats.org/drawingml/2006/main">
+                <a:graphicData uri="http://schemas.microsoft.com/office/word/2010/wordprocessingShape">
+                  <wps:wsp>
+                    <wps:cNvSpPr txBox="1"/>
+                    <wps:spPr>
+                      <a:xfrm>
+                        <a:off x="0" y="0"/>
+                        <a:ext cx="443865" cy="443865"/>
+                      </a:xfrm>
+                      <a:prstGeom prst="rect">
+                        <a:avLst/>
+                      </a:prstGeom>
+                      <a:noFill/>
+                      <a:ln>
+                        <a:noFill/>
+                      </a:ln>
+                    </wps:spPr>
+                    <wps:txbx>
+                      <w:txbxContent>
+                        <w:p>
+                          <w:pPr>
+                            <w:spacing w:after="0"/>
+                            <w:rPr>
+                              <w:rFonts w:ascii="Calibri" w:eastAsia="Calibri" w:hAnsi="Calibri" w:cs="Calibri"/>
+                              <w:noProof/>
+                              <w:color w:val="000000"/>
+                              <w:sz w:val="20"/>
+                              <w:szCs w:val="20"/>
+                            </w:rPr>
+                          </w:pPr>
+                          <w:r>
+                            <w:rPr>
+                              <w:rFonts w:ascii="Calibri" w:eastAsia="Calibri" w:hAnsi="Calibri" w:cs="Calibri"/>
+                              <w:noProof/>
+                              <w:color w:val="000000"/>
+                              <w:sz w:val="20"/>
+                              <w:szCs w:val="20"/>
+                            </w:rPr>
+                            <w:t>PUBLIC</w:t>
+                          </w:r>
+                        </w:p>
+                      </w:txbxContent>
+                    </wps:txbx>
+                    <wps:bodyPr rot="0" spcFirstLastPara="0" vertOverflow="overflow" horzOverflow="overflow" vert="horz" wrap="none" lIns="0" tIns="0" rIns="0" bIns="190500" numCol="1" spcCol="0" rtlCol="0" fromWordArt="0" anchor="b" anchorCtr="0" forceAA="0" compatLnSpc="1">
+                      <a:prstTxWarp prst="textNoShape">
+                        <a:avLst/>
+                      </a:prstTxWarp>
+                      <a:spAutoFit/>
+                    </wps:bodyPr>
+                  </wps:wsp>
+                </a:graphicData>
+              </a:graphic>
+            </wp:anchor>
+          </w:drawing>
+        </mc:Choice>
+        <mc:Fallback>
+          <w:pict>
+            <v:shapetype w14:anchorId="33B9DD20" id="_x0000_t202" coordsize="21600,21600" o:spt="202" path="m,l,21600r21600,l21600,xe">
+              <v:stroke joinstyle="miter"/>
+              <v:path gradientshapeok="t" o:connecttype="rect"/>
+            </v:shapetype>
+            <v:shape id="Text Box 12" o:spid="_x0000_s1029" type="#_x0000_t202" alt="PUBLIC" style="position:absolute;left:0;text-align:left;margin-left:0;margin-top:0;width:34.95pt;height:34.95pt;z-index:251669504;visibility:visible;mso-wrap-style:none;mso-wrap-distance-left:0;mso-wrap-distance-top:0;mso-wrap-distance-right:0;mso-wrap-distance-bottom:0;mso-position-horizontal:center;mso-position-horizontal-relative:page;mso-position-vertical:bottom;mso-position-vertical-relative:page;v-text-anchor:bottom" o:gfxdata="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" filled="f" stroked="f">
+              <v:textbox style="mso-fit-shape-to-text:t" inset="0,0,0,15pt">
+                <w:txbxContent>
+                  <w:p>
+                    <w:pPr>
+                      <w:spacing w:after="0"/>
+                      <w:rPr>
+                        <w:rFonts w:ascii="Calibri" w:eastAsia="Calibri" w:hAnsi="Calibri" w:cs="Calibri"/>
+                        <w:noProof/>
+                        <w:color w:val="000000"/>
+                        <w:sz w:val="20"/>
+                        <w:szCs w:val="20"/>
+                      </w:rPr>
+                    </w:pPr>
+                    <w:r>
+                      <w:rPr>
+                        <w:rFonts w:ascii="Calibri" w:eastAsia="Calibri" w:hAnsi="Calibri" w:cs="Calibri"/>
+                        <w:noProof/>
+                        <w:color w:val="000000"/>
+                        <w:sz w:val="20"/>
+                        <w:szCs w:val="20"/>
+                      </w:rPr>
+                      <w:t>PUBLIC</w:t>
+                    </w:r>
+                  </w:p>
+                </w:txbxContent>
+              </v:textbox>
+              <w10:wrap anchorx="page" anchory="page"/>
+            </v:shape>
+          </w:pict>
+        </mc:Fallback>
+      </mc:AlternateContent>
+    </w:r>
+    <w:sdt>
+      <w:sdtPr>
+        <w:id w:val="1598297904"/>
+        <w:docPartObj>
+          <w:docPartGallery w:val="Page Numbers (Bottom of Page)"/>
+          <w:docPartUnique/>
+        </w:docPartObj>
+      </w:sdtPr>
+      <w:sdtEndPr>
+        <w:rPr>
+          <w:noProof/>
+          <w:sz w:val="20"/>
+        </w:rPr>
+      </w:sdtEndPr>
+      <w:sdtContent>
         <w:r>
           <w:rPr>
             <w:sz w:val="20"/>
@@ -95,19 +350,149 @@
           </w:rPr>
           <w:fldChar w:fldCharType="end"/>
         </w:r>
-      </w:p>
-    </w:sdtContent>
-  </w:sdt>
+      </w:sdtContent>
+    </w:sdt>
+  </w:p>
   <w:p>
     <w:pPr>
       <w:pStyle w:val="Footer"/>
     </w:pPr>
+  </w:p>
+</w:ftr>
+</file>
+
+<file path=word/footer3.xml><?xml version="1.0" encoding="utf-8"?>
+<w:ftr xmlns:wpc="http://schemas.microsoft.com/office/word/2010/wordprocessingCanvas" xmlns:cx="http://schemas.microsoft.com/office/drawing/2014/chartex" xmlns:cx1="http://schemas.microsoft.com/office/drawing/2015/9/8/chartex" xmlns:cx2="http://schemas.microsoft.com/office/drawing/2015/10/21/chartex" xmlns:cx3="http://schemas.microsoft.com/office/drawing/2016/5/9/chartex" xmlns:cx4="http://schemas.microsoft.com/office/drawing/2016/5/10/chartex" xmlns:cx5="http://schemas.microsoft.com/office/drawing/2016/5/11/chartex" xmlns:cx6="http://schemas.microsoft.com/office/drawing/2016/5/12/chartex" xmlns:cx7="http://schemas.microsoft.com/office/drawing/2016/5/13/chartex" xmlns:cx8="http://schemas.microsoft.com/office/drawing/2016/5/14/chartex" xmlns:mc="http://schemas.openxmlformats.org/markup-compatibility/2006" xmlns:aink="http://schemas.microsoft.com/office/drawing/2016/ink" xmlns:am3d="http://schemas.microsoft.com/office/drawing/2017/model3d" xmlns:o="urn:schemas-microsoft-com:office:office" xmlns:oel="http://schemas.microsoft.com/office/2019/extlst" xmlns:r="http://schemas.openxmlformats.org/officeDocument/2006/relationships" xmlns:m="http://schemas.openxmlformats.org/officeDocument/2006/math" xmlns:v="urn:schemas-microsoft-com:vml" xmlns:wp14="http://schemas.microsoft.com/office/word/2010/wordprocessingDrawing" xmlns:wp="http://schemas.openxmlformats.org/drawingml/2006/wordprocessingDrawing" xmlns:w10="urn:schemas-microsoft-com:office:word" xmlns:w="http://schemas.openxmlformats.org/wordprocessingml/2006/main" xmlns:w14="http://schemas.microsoft.com/office/word/2010/wordml" xmlns:w15="http://schemas.microsoft.com/office/word/2012/wordml" xmlns:w16cex="http://schemas.microsoft.com/office/word/2018/wordml/cex" xmlns:w16cid="http://schemas.microsoft.com/office/word/2016/wordml/cid" xmlns:w16="http://schemas.microsoft.com/office/word/2018/wordml" xmlns:w16sdtdh="http://schemas.microsoft.com/office/word/2020/wordml/sdtdatahash" xmlns:w16se="http://schemas.microsoft.com/office/word/2015/wordml/symex" xmlns:wpg="http://schemas.microsoft.com/office/word/2010/wordprocessingGroup" xmlns:wpi="http://schemas.microsoft.com/office/word/2010/wordprocessingInk" xmlns:wne="http://schemas.microsoft.com/office/word/2006/wordml" xmlns:wps="http://schemas.microsoft.com/office/word/2010/wordprocessingShape" mc:Ignorable="w14 w15 w16se w16cid w16 w16cex w16sdtdh wp14">
+  <w:p>
+    <w:pPr>
+      <w:pStyle w:val="Footer"/>
+    </w:pPr>
+    <w:r>
+      <w:rPr>
+        <w:noProof/>
+      </w:rPr>
+      <mc:AlternateContent>
+        <mc:Choice Requires="wps">
+          <w:drawing>
+            <wp:anchor distT="0" distB="0" distL="0" distR="0" simplePos="0" relativeHeight="251667456" behindDoc="0" locked="0" layoutInCell="1" allowOverlap="1" wp14:anchorId="515ABF30" wp14:editId="69A533B8">
+              <wp:simplePos x="635" y="635"/>
+              <wp:positionH relativeFrom="page">
+                <wp:align>center</wp:align>
+              </wp:positionH>
+              <wp:positionV relativeFrom="page">
+                <wp:align>bottom</wp:align>
+              </wp:positionV>
+              <wp:extent cx="443865" cy="443865"/>
+              <wp:effectExtent l="0" t="0" r="11430" b="0"/>
+              <wp:wrapNone/>
+              <wp:docPr id="10" name="Text Box 10" descr="PUBLIC">
+                <a:extLst xmlns:a="http://schemas.openxmlformats.org/drawingml/2006/main">
+                  <a:ext uri="{5AE41FA2-C0FF-4470-9BD4-5FADCA87CBE2}">
+                    <aclsh:classification xmlns:aclsh="http://schemas.microsoft.com/office/drawing/2020/classificationShape" classificationOutcomeType="ftr"/>
+                  </a:ext>
+                </a:extLst>
+              </wp:docPr>
+              <wp:cNvGraphicFramePr/>
+              <a:graphic xmlns:a="http://schemas.openxmlformats.org/drawingml/2006/main">
+                <a:graphicData uri="http://schemas.microsoft.com/office/word/2010/wordprocessingShape">
+                  <wps:wsp>
+                    <wps:cNvSpPr txBox="1"/>
+                    <wps:spPr>
+                      <a:xfrm>
+                        <a:off x="0" y="0"/>
+                        <a:ext cx="443865" cy="443865"/>
+                      </a:xfrm>
+                      <a:prstGeom prst="rect">
+                        <a:avLst/>
+                      </a:prstGeom>
+                      <a:noFill/>
+                      <a:ln>
+                        <a:noFill/>
+                      </a:ln>
+                    </wps:spPr>
+                    <wps:txbx>
+                      <w:txbxContent>
+                        <w:p>
+                          <w:pPr>
+                            <w:spacing w:after="0"/>
+                            <w:rPr>
+                              <w:rFonts w:ascii="Calibri" w:eastAsia="Calibri" w:hAnsi="Calibri" w:cs="Calibri"/>
+                              <w:noProof/>
+                              <w:color w:val="000000"/>
+                              <w:sz w:val="20"/>
+                              <w:szCs w:val="20"/>
+                            </w:rPr>
+                          </w:pPr>
+                          <w:r>
+                            <w:rPr>
+                              <w:rFonts w:ascii="Calibri" w:eastAsia="Calibri" w:hAnsi="Calibri" w:cs="Calibri"/>
+                              <w:noProof/>
+                              <w:color w:val="000000"/>
+                              <w:sz w:val="20"/>
+                              <w:szCs w:val="20"/>
+                            </w:rPr>
+                            <w:t>PUBLIC</w:t>
+                          </w:r>
+                        </w:p>
+                      </w:txbxContent>
+                    </wps:txbx>
+                    <wps:bodyPr rot="0" spcFirstLastPara="0" vertOverflow="overflow" horzOverflow="overflow" vert="horz" wrap="none" lIns="0" tIns="0" rIns="0" bIns="190500" numCol="1" spcCol="0" rtlCol="0" fromWordArt="0" anchor="b" anchorCtr="0" forceAA="0" compatLnSpc="1">
+                      <a:prstTxWarp prst="textNoShape">
+                        <a:avLst/>
+                      </a:prstTxWarp>
+                      <a:spAutoFit/>
+                    </wps:bodyPr>
+                  </wps:wsp>
+                </a:graphicData>
+              </a:graphic>
+            </wp:anchor>
+          </w:drawing>
+        </mc:Choice>
+        <mc:Fallback>
+          <w:pict>
+            <v:shapetype w14:anchorId="515ABF30" id="_x0000_t202" coordsize="21600,21600" o:spt="202" path="m,l,21600r21600,l21600,xe">
+              <v:stroke joinstyle="miter"/>
+              <v:path gradientshapeok="t" o:connecttype="rect"/>
+            </v:shapetype>
+            <v:shape id="Text Box 10" o:spid="_x0000_s1031" type="#_x0000_t202" alt="PUBLIC" style="position:absolute;margin-left:0;margin-top:0;width:34.95pt;height:34.95pt;z-index:251667456;visibility:visible;mso-wrap-style:none;mso-wrap-distance-left:0;mso-wrap-distance-top:0;mso-wrap-distance-right:0;mso-wrap-distance-bottom:0;mso-position-horizontal:center;mso-position-horizontal-relative:page;mso-position-vertical:bottom;mso-position-vertical-relative:page;v-text-anchor:bottom" o:gfxdata="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" filled="f" stroked="f">
+              <v:textbox style="mso-fit-shape-to-text:t" inset="0,0,0,15pt">
+                <w:txbxContent>
+                  <w:p>
+                    <w:pPr>
+                      <w:spacing w:after="0"/>
+                      <w:rPr>
+                        <w:rFonts w:ascii="Calibri" w:eastAsia="Calibri" w:hAnsi="Calibri" w:cs="Calibri"/>
+                        <w:noProof/>
+                        <w:color w:val="000000"/>
+                        <w:sz w:val="20"/>
+                        <w:szCs w:val="20"/>
+                      </w:rPr>
+                    </w:pPr>
+                    <w:r>
+                      <w:rPr>
+                        <w:rFonts w:ascii="Calibri" w:eastAsia="Calibri" w:hAnsi="Calibri" w:cs="Calibri"/>
+                        <w:noProof/>
+                        <w:color w:val="000000"/>
+                        <w:sz w:val="20"/>
+                        <w:szCs w:val="20"/>
+                      </w:rPr>
+                      <w:t>PUBLIC</w:t>
+                    </w:r>
+                  </w:p>
+                </w:txbxContent>
+              </v:textbox>
+              <w10:wrap anchorx="page" anchory="page"/>
+            </v:shape>
+          </w:pict>
+        </mc:Fallback>
+      </mc:AlternateContent>
+    </w:r>
   </w:p>
 </w:ftr>
 </file>
 
 <file path=word/footnotes.xml><?xml version="1.0" encoding="utf-8"?>
-<w:footnotes xmlns:wpc="http://schemas.microsoft.com/office/word/2010/wordprocessingCanvas" xmlns:cx="http://schemas.microsoft.com/office/drawing/2014/chartex" xmlns:cx1="http://schemas.microsoft.com/office/drawing/2015/9/8/chartex" xmlns:mc="http://schemas.openxmlformats.org/markup-compatibility/2006" xmlns:o="urn:schemas-microsoft-com:office:office" xmlns:r="http://schemas.openxmlformats.org/officeDocument/2006/relationships" xmlns:m="http://schemas.openxmlformats.org/officeDocument/2006/math" xmlns:v="urn:schemas-microsoft-com:vml" xmlns:wp14="http://schemas.microsoft.com/office/word/2010/wordprocessingDrawing" xmlns:wp="http://schemas.openxmlformats.org/drawingml/2006/wordprocessingDrawing" xmlns:w10="urn:schemas-microsoft-com:office:word" xmlns:w="http://schemas.openxmlformats.org/wordprocessingml/2006/main" xmlns:w14="http://schemas.microsoft.com/office/word/2010/wordml" xmlns:w15="http://schemas.microsoft.com/office/word/2012/wordml" xmlns:w16se="http://schemas.microsoft.com/office/word/2015/wordml/symex" xmlns:wpg="http://schemas.microsoft.com/office/word/2010/wordprocessingGroup" xmlns:wpi="http://schemas.microsoft.com/office/word/2010/wordprocessingInk" xmlns:wne="http://schemas.microsoft.com/office/word/2006/wordml" xmlns:wps="http://schemas.microsoft.com/office/word/2010/wordprocessingShape" mc:Ignorable="w14 w15 w16se wp14">
+<w:footnotes xmlns:wpc="http://schemas.microsoft.com/office/word/2010/wordprocessingCanvas" xmlns:cx="http://schemas.microsoft.com/office/drawing/2014/chartex" xmlns:cx1="http://schemas.microsoft.com/office/drawing/2015/9/8/chartex" xmlns:cx2="http://schemas.microsoft.com/office/drawing/2015/10/21/chartex" xmlns:cx3="http://schemas.microsoft.com/office/drawing/2016/5/9/chartex" xmlns:cx4="http://schemas.microsoft.com/office/drawing/2016/5/10/chartex" xmlns:cx5="http://schemas.microsoft.com/office/drawing/2016/5/11/chartex" xmlns:cx6="http://schemas.microsoft.com/office/drawing/2016/5/12/chartex" xmlns:cx7="http://schemas.microsoft.com/office/drawing/2016/5/13/chartex" xmlns:cx8="http://schemas.microsoft.com/office/drawing/2016/5/14/chartex" xmlns:mc="http://schemas.openxmlformats.org/markup-compatibility/2006" xmlns:aink="http://schemas.microsoft.com/office/drawing/2016/ink" xmlns:am3d="http://schemas.microsoft.com/office/drawing/2017/model3d" xmlns:o="urn:schemas-microsoft-com:office:office" xmlns:oel="http://schemas.microsoft.com/office/2019/extlst" xmlns:r="http://schemas.openxmlformats.org/officeDocument/2006/relationships" xmlns:m="http://schemas.openxmlformats.org/officeDocument/2006/math" xmlns:v="urn:schemas-microsoft-com:vml" xmlns:wp14="http://schemas.microsoft.com/office/word/2010/wordprocessingDrawing" xmlns:wp="http://schemas.openxmlformats.org/drawingml/2006/wordprocessingDrawing" xmlns:w10="urn:schemas-microsoft-com:office:word" xmlns:w="http://schemas.openxmlformats.org/wordprocessingml/2006/main" xmlns:w14="http://schemas.microsoft.com/office/word/2010/wordml" xmlns:w15="http://schemas.microsoft.com/office/word/2012/wordml" xmlns:w16cex="http://schemas.microsoft.com/office/word/2018/wordml/cex" xmlns:w16cid="http://schemas.microsoft.com/office/word/2016/wordml/cid" xmlns:w16="http://schemas.microsoft.com/office/word/2018/wordml" xmlns:w16sdtdh="http://schemas.microsoft.com/office/word/2020/wordml/sdtdatahash" xmlns:w16se="http://schemas.microsoft.com/office/word/2015/wordml/symex" xmlns:wpg="http://schemas.microsoft.com/office/word/2010/wordprocessingGroup" xmlns:wpi="http://schemas.microsoft.com/office/word/2010/wordprocessingInk" xmlns:wne="http://schemas.microsoft.com/office/word/2006/wordml" xmlns:wps="http://schemas.microsoft.com/office/word/2010/wordprocessingShape" mc:Ignorable="w14 w15 w16se w16cid w16 w16cex w16sdtdh wp14">
   <w:footnote w:type="separator" w:id="-1">
     <w:p>
       <w:r>
@@ -125,8 +510,398 @@
 </w:footnotes>
 </file>
 
+<file path=word/header1.xml><?xml version="1.0" encoding="utf-8"?>
+<w:hdr xmlns:wpc="http://schemas.microsoft.com/office/word/2010/wordprocessingCanvas" xmlns:cx="http://schemas.microsoft.com/office/drawing/2014/chartex" xmlns:cx1="http://schemas.microsoft.com/office/drawing/2015/9/8/chartex" xmlns:cx2="http://schemas.microsoft.com/office/drawing/2015/10/21/chartex" xmlns:cx3="http://schemas.microsoft.com/office/drawing/2016/5/9/chartex" xmlns:cx4="http://schemas.microsoft.com/office/drawing/2016/5/10/chartex" xmlns:cx5="http://schemas.microsoft.com/office/drawing/2016/5/11/chartex" xmlns:cx6="http://schemas.microsoft.com/office/drawing/2016/5/12/chartex" xmlns:cx7="http://schemas.microsoft.com/office/drawing/2016/5/13/chartex" xmlns:cx8="http://schemas.microsoft.com/office/drawing/2016/5/14/chartex" xmlns:mc="http://schemas.openxmlformats.org/markup-compatibility/2006" xmlns:aink="http://schemas.microsoft.com/office/drawing/2016/ink" xmlns:am3d="http://schemas.microsoft.com/office/drawing/2017/model3d" xmlns:o="urn:schemas-microsoft-com:office:office" xmlns:oel="http://schemas.microsoft.com/office/2019/extlst" xmlns:r="http://schemas.openxmlformats.org/officeDocument/2006/relationships" xmlns:m="http://schemas.openxmlformats.org/officeDocument/2006/math" xmlns:v="urn:schemas-microsoft-com:vml" xmlns:wp14="http://schemas.microsoft.com/office/word/2010/wordprocessingDrawing" xmlns:wp="http://schemas.openxmlformats.org/drawingml/2006/wordprocessingDrawing" xmlns:w10="urn:schemas-microsoft-com:office:word" xmlns:w="http://schemas.openxmlformats.org/wordprocessingml/2006/main" xmlns:w14="http://schemas.microsoft.com/office/word/2010/wordml" xmlns:w15="http://schemas.microsoft.com/office/word/2012/wordml" xmlns:w16cex="http://schemas.microsoft.com/office/word/2018/wordml/cex" xmlns:w16cid="http://schemas.microsoft.com/office/word/2016/wordml/cid" xmlns:w16="http://schemas.microsoft.com/office/word/2018/wordml" xmlns:w16sdtdh="http://schemas.microsoft.com/office/word/2020/wordml/sdtdatahash" xmlns:w16se="http://schemas.microsoft.com/office/word/2015/wordml/symex" xmlns:wpg="http://schemas.microsoft.com/office/word/2010/wordprocessingGroup" xmlns:wpi="http://schemas.microsoft.com/office/word/2010/wordprocessingInk" xmlns:wne="http://schemas.microsoft.com/office/word/2006/wordml" xmlns:wps="http://schemas.microsoft.com/office/word/2010/wordprocessingShape" mc:Ignorable="w14 w15 w16se w16cid w16 w16cex w16sdtdh wp14">
+  <w:p>
+    <w:pPr>
+      <w:pStyle w:val="Header"/>
+    </w:pPr>
+    <w:r>
+      <w:rPr>
+        <w:noProof/>
+      </w:rPr>
+      <mc:AlternateContent>
+        <mc:Choice Requires="wps">
+          <w:drawing>
+            <wp:anchor distT="0" distB="0" distL="0" distR="0" simplePos="0" relativeHeight="251665408" behindDoc="0" locked="0" layoutInCell="1" allowOverlap="1" wp14:anchorId="78239BDE" wp14:editId="0A568A0B">
+              <wp:simplePos x="635" y="635"/>
+              <wp:positionH relativeFrom="page">
+                <wp:align>center</wp:align>
+              </wp:positionH>
+              <wp:positionV relativeFrom="page">
+                <wp:align>top</wp:align>
+              </wp:positionV>
+              <wp:extent cx="443865" cy="443865"/>
+              <wp:effectExtent l="0" t="0" r="11430" b="16510"/>
+              <wp:wrapNone/>
+              <wp:docPr id="8" name="Text Box 8" descr="PUBLIC">
+                <a:extLst xmlns:a="http://schemas.openxmlformats.org/drawingml/2006/main">
+                  <a:ext uri="{5AE41FA2-C0FF-4470-9BD4-5FADCA87CBE2}">
+                    <aclsh:classification xmlns:aclsh="http://schemas.microsoft.com/office/drawing/2020/classificationShape" classificationOutcomeType="hdr"/>
+                  </a:ext>
+                </a:extLst>
+              </wp:docPr>
+              <wp:cNvGraphicFramePr/>
+              <a:graphic xmlns:a="http://schemas.openxmlformats.org/drawingml/2006/main">
+                <a:graphicData uri="http://schemas.microsoft.com/office/word/2010/wordprocessingShape">
+                  <wps:wsp>
+                    <wps:cNvSpPr txBox="1"/>
+                    <wps:spPr>
+                      <a:xfrm>
+                        <a:off x="0" y="0"/>
+                        <a:ext cx="443865" cy="443865"/>
+                      </a:xfrm>
+                      <a:prstGeom prst="rect">
+                        <a:avLst/>
+                      </a:prstGeom>
+                      <a:noFill/>
+                      <a:ln>
+                        <a:noFill/>
+                      </a:ln>
+                    </wps:spPr>
+                    <wps:txbx>
+                      <w:txbxContent>
+                        <w:p>
+                          <w:pPr>
+                            <w:spacing w:after="0"/>
+                            <w:rPr>
+                              <w:rFonts w:ascii="Calibri" w:eastAsia="Calibri" w:hAnsi="Calibri" w:cs="Calibri"/>
+                              <w:noProof/>
+                              <w:color w:val="000000"/>
+                              <w:sz w:val="20"/>
+                              <w:szCs w:val="20"/>
+                            </w:rPr>
+                          </w:pPr>
+                          <w:r>
+                            <w:rPr>
+                              <w:rFonts w:ascii="Calibri" w:eastAsia="Calibri" w:hAnsi="Calibri" w:cs="Calibri"/>
+                              <w:noProof/>
+                              <w:color w:val="000000"/>
+                              <w:sz w:val="20"/>
+                              <w:szCs w:val="20"/>
+                            </w:rPr>
+                            <w:t>PUBLIC</w:t>
+                          </w:r>
+                        </w:p>
+                      </w:txbxContent>
+                    </wps:txbx>
+                    <wps:bodyPr rot="0" spcFirstLastPara="0" vertOverflow="overflow" horzOverflow="overflow" vert="horz" wrap="none" lIns="0" tIns="190500" rIns="0" bIns="0" numCol="1" spcCol="0" rtlCol="0" fromWordArt="0" anchor="t" anchorCtr="0" forceAA="0" compatLnSpc="1">
+                      <a:prstTxWarp prst="textNoShape">
+                        <a:avLst/>
+                      </a:prstTxWarp>
+                      <a:spAutoFit/>
+                    </wps:bodyPr>
+                  </wps:wsp>
+                </a:graphicData>
+              </a:graphic>
+            </wp:anchor>
+          </w:drawing>
+        </mc:Choice>
+        <mc:Fallback>
+          <w:pict>
+            <v:shapetype w14:anchorId="78239BDE" id="_x0000_t202" coordsize="21600,21600" o:spt="202" path="m,l,21600r21600,l21600,xe">
+              <v:stroke joinstyle="miter"/>
+              <v:path gradientshapeok="t" o:connecttype="rect"/>
+            </v:shapetype>
+            <v:shape id="Text Box 8" o:spid="_x0000_s1026" type="#_x0000_t202" alt="PUBLIC" style="position:absolute;margin-left:0;margin-top:0;width:34.95pt;height:34.95pt;z-index:251665408;visibility:visible;mso-wrap-style:none;mso-wrap-distance-left:0;mso-wrap-distance-top:0;mso-wrap-distance-right:0;mso-wrap-distance-bottom:0;mso-position-horizontal:center;mso-position-horizontal-relative:page;mso-position-vertical:top;mso-position-vertical-relative:page;v-text-anchor:top" o:gfxdata="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" filled="f" stroked="f">
+              <v:textbox style="mso-fit-shape-to-text:t" inset="0,15pt,0,0">
+                <w:txbxContent>
+                  <w:p>
+                    <w:pPr>
+                      <w:spacing w:after="0"/>
+                      <w:rPr>
+                        <w:rFonts w:ascii="Calibri" w:eastAsia="Calibri" w:hAnsi="Calibri" w:cs="Calibri"/>
+                        <w:noProof/>
+                        <w:color w:val="000000"/>
+                        <w:sz w:val="20"/>
+                        <w:szCs w:val="20"/>
+                      </w:rPr>
+                    </w:pPr>
+                    <w:r>
+                      <w:rPr>
+                        <w:rFonts w:ascii="Calibri" w:eastAsia="Calibri" w:hAnsi="Calibri" w:cs="Calibri"/>
+                        <w:noProof/>
+                        <w:color w:val="000000"/>
+                        <w:sz w:val="20"/>
+                        <w:szCs w:val="20"/>
+                      </w:rPr>
+                      <w:t>PUBLIC</w:t>
+                    </w:r>
+                  </w:p>
+                </w:txbxContent>
+              </v:textbox>
+              <w10:wrap anchorx="page" anchory="page"/>
+            </v:shape>
+          </w:pict>
+        </mc:Fallback>
+      </mc:AlternateContent>
+    </w:r>
+  </w:p>
+</w:hdr>
+</file>
+
+<file path=word/header2.xml><?xml version="1.0" encoding="utf-8"?>
+<w:hdr xmlns:wpc="http://schemas.microsoft.com/office/word/2010/wordprocessingCanvas" xmlns:cx="http://schemas.microsoft.com/office/drawing/2014/chartex" xmlns:cx1="http://schemas.microsoft.com/office/drawing/2015/9/8/chartex" xmlns:cx2="http://schemas.microsoft.com/office/drawing/2015/10/21/chartex" xmlns:cx3="http://schemas.microsoft.com/office/drawing/2016/5/9/chartex" xmlns:cx4="http://schemas.microsoft.com/office/drawing/2016/5/10/chartex" xmlns:cx5="http://schemas.microsoft.com/office/drawing/2016/5/11/chartex" xmlns:cx6="http://schemas.microsoft.com/office/drawing/2016/5/12/chartex" xmlns:cx7="http://schemas.microsoft.com/office/drawing/2016/5/13/chartex" xmlns:cx8="http://schemas.microsoft.com/office/drawing/2016/5/14/chartex" xmlns:mc="http://schemas.openxmlformats.org/markup-compatibility/2006" xmlns:aink="http://schemas.microsoft.com/office/drawing/2016/ink" xmlns:am3d="http://schemas.microsoft.com/office/drawing/2017/model3d" xmlns:o="urn:schemas-microsoft-com:office:office" xmlns:oel="http://schemas.microsoft.com/office/2019/extlst" xmlns:r="http://schemas.openxmlformats.org/officeDocument/2006/relationships" xmlns:m="http://schemas.openxmlformats.org/officeDocument/2006/math" xmlns:v="urn:schemas-microsoft-com:vml" xmlns:wp14="http://schemas.microsoft.com/office/word/2010/wordprocessingDrawing" xmlns:wp="http://schemas.openxmlformats.org/drawingml/2006/wordprocessingDrawing" xmlns:w10="urn:schemas-microsoft-com:office:word" xmlns:w="http://schemas.openxmlformats.org/wordprocessingml/2006/main" xmlns:w14="http://schemas.microsoft.com/office/word/2010/wordml" xmlns:w15="http://schemas.microsoft.com/office/word/2012/wordml" xmlns:w16cex="http://schemas.microsoft.com/office/word/2018/wordml/cex" xmlns:w16cid="http://schemas.microsoft.com/office/word/2016/wordml/cid" xmlns:w16="http://schemas.microsoft.com/office/word/2018/wordml" xmlns:w16sdtdh="http://schemas.microsoft.com/office/word/2020/wordml/sdtdatahash" xmlns:w16se="http://schemas.microsoft.com/office/word/2015/wordml/symex" xmlns:wpg="http://schemas.microsoft.com/office/word/2010/wordprocessingGroup" xmlns:wpi="http://schemas.microsoft.com/office/word/2010/wordprocessingInk" xmlns:wne="http://schemas.microsoft.com/office/word/2006/wordml" xmlns:wps="http://schemas.microsoft.com/office/word/2010/wordprocessingShape" mc:Ignorable="w14 w15 w16se w16cid w16 w16cex w16sdtdh wp14">
+  <w:p>
+    <w:pPr>
+      <w:pStyle w:val="Header"/>
+    </w:pPr>
+    <w:r>
+      <w:rPr>
+        <w:noProof/>
+      </w:rPr>
+      <mc:AlternateContent>
+        <mc:Choice Requires="wps">
+          <w:drawing>
+            <wp:anchor distT="0" distB="0" distL="0" distR="0" simplePos="0" relativeHeight="251666432" behindDoc="0" locked="0" layoutInCell="1" allowOverlap="1" wp14:anchorId="53A49752" wp14:editId="550E8ECA">
+              <wp:simplePos x="914400" y="457200"/>
+              <wp:positionH relativeFrom="page">
+                <wp:align>center</wp:align>
+              </wp:positionH>
+              <wp:positionV relativeFrom="page">
+                <wp:align>top</wp:align>
+              </wp:positionV>
+              <wp:extent cx="443865" cy="443865"/>
+              <wp:effectExtent l="0" t="0" r="11430" b="16510"/>
+              <wp:wrapNone/>
+              <wp:docPr id="9" name="Text Box 9" descr="PUBLIC">
+                <a:extLst xmlns:a="http://schemas.openxmlformats.org/drawingml/2006/main">
+                  <a:ext uri="{5AE41FA2-C0FF-4470-9BD4-5FADCA87CBE2}">
+                    <aclsh:classification xmlns:aclsh="http://schemas.microsoft.com/office/drawing/2020/classificationShape" classificationOutcomeType="hdr"/>
+                  </a:ext>
+                </a:extLst>
+              </wp:docPr>
+              <wp:cNvGraphicFramePr/>
+              <a:graphic xmlns:a="http://schemas.openxmlformats.org/drawingml/2006/main">
+                <a:graphicData uri="http://schemas.microsoft.com/office/word/2010/wordprocessingShape">
+                  <wps:wsp>
+                    <wps:cNvSpPr txBox="1"/>
+                    <wps:spPr>
+                      <a:xfrm>
+                        <a:off x="0" y="0"/>
+                        <a:ext cx="443865" cy="443865"/>
+                      </a:xfrm>
+                      <a:prstGeom prst="rect">
+                        <a:avLst/>
+                      </a:prstGeom>
+                      <a:noFill/>
+                      <a:ln>
+                        <a:noFill/>
+                      </a:ln>
+                    </wps:spPr>
+                    <wps:txbx>
+                      <w:txbxContent>
+                        <w:p>
+                          <w:pPr>
+                            <w:spacing w:after="0"/>
+                            <w:rPr>
+                              <w:rFonts w:ascii="Calibri" w:eastAsia="Calibri" w:hAnsi="Calibri" w:cs="Calibri"/>
+                              <w:noProof/>
+                              <w:color w:val="000000"/>
+                              <w:sz w:val="20"/>
+                              <w:szCs w:val="20"/>
+                            </w:rPr>
+                          </w:pPr>
+                          <w:r>
+                            <w:rPr>
+                              <w:rFonts w:ascii="Calibri" w:eastAsia="Calibri" w:hAnsi="Calibri" w:cs="Calibri"/>
+                              <w:noProof/>
+                              <w:color w:val="000000"/>
+                              <w:sz w:val="20"/>
+                              <w:szCs w:val="20"/>
+                            </w:rPr>
+                            <w:t>PUBLIC</w:t>
+                          </w:r>
+                        </w:p>
+                      </w:txbxContent>
+                    </wps:txbx>
+                    <wps:bodyPr rot="0" spcFirstLastPara="0" vertOverflow="overflow" horzOverflow="overflow" vert="horz" wrap="none" lIns="0" tIns="190500" rIns="0" bIns="0" numCol="1" spcCol="0" rtlCol="0" fromWordArt="0" anchor="t" anchorCtr="0" forceAA="0" compatLnSpc="1">
+                      <a:prstTxWarp prst="textNoShape">
+                        <a:avLst/>
+                      </a:prstTxWarp>
+                      <a:spAutoFit/>
+                    </wps:bodyPr>
+                  </wps:wsp>
+                </a:graphicData>
+              </a:graphic>
+            </wp:anchor>
+          </w:drawing>
+        </mc:Choice>
+        <mc:Fallback>
+          <w:pict>
+            <v:shapetype w14:anchorId="53A49752" id="_x0000_t202" coordsize="21600,21600" o:spt="202" path="m,l,21600r21600,l21600,xe">
+              <v:stroke joinstyle="miter"/>
+              <v:path gradientshapeok="t" o:connecttype="rect"/>
+            </v:shapetype>
+            <v:shape id="Text Box 9" o:spid="_x0000_s1027" type="#_x0000_t202" alt="PUBLIC" style="position:absolute;margin-left:0;margin-top:0;width:34.95pt;height:34.95pt;z-index:251666432;visibility:visible;mso-wrap-style:none;mso-wrap-distance-left:0;mso-wrap-distance-top:0;mso-wrap-distance-right:0;mso-wrap-distance-bottom:0;mso-position-horizontal:center;mso-position-horizontal-relative:page;mso-position-vertical:top;mso-position-vertical-relative:page;v-text-anchor:top" o:gfxdata="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" filled="f" stroked="f">
+              <v:textbox style="mso-fit-shape-to-text:t" inset="0,15pt,0,0">
+                <w:txbxContent>
+                  <w:p>
+                    <w:pPr>
+                      <w:spacing w:after="0"/>
+                      <w:rPr>
+                        <w:rFonts w:ascii="Calibri" w:eastAsia="Calibri" w:hAnsi="Calibri" w:cs="Calibri"/>
+                        <w:noProof/>
+                        <w:color w:val="000000"/>
+                        <w:sz w:val="20"/>
+                        <w:szCs w:val="20"/>
+                      </w:rPr>
+                    </w:pPr>
+                    <w:r>
+                      <w:rPr>
+                        <w:rFonts w:ascii="Calibri" w:eastAsia="Calibri" w:hAnsi="Calibri" w:cs="Calibri"/>
+                        <w:noProof/>
+                        <w:color w:val="000000"/>
+                        <w:sz w:val="20"/>
+                        <w:szCs w:val="20"/>
+                      </w:rPr>
+                      <w:t>PUBLIC</w:t>
+                    </w:r>
+                  </w:p>
+                </w:txbxContent>
+              </v:textbox>
+              <w10:wrap anchorx="page" anchory="page"/>
+            </v:shape>
+          </w:pict>
+        </mc:Fallback>
+      </mc:AlternateContent>
+    </w:r>
+  </w:p>
+</w:hdr>
+</file>
+
+<file path=word/header3.xml><?xml version="1.0" encoding="utf-8"?>
+<w:hdr xmlns:wpc="http://schemas.microsoft.com/office/word/2010/wordprocessingCanvas" xmlns:cx="http://schemas.microsoft.com/office/drawing/2014/chartex" xmlns:cx1="http://schemas.microsoft.com/office/drawing/2015/9/8/chartex" xmlns:cx2="http://schemas.microsoft.com/office/drawing/2015/10/21/chartex" xmlns:cx3="http://schemas.microsoft.com/office/drawing/2016/5/9/chartex" xmlns:cx4="http://schemas.microsoft.com/office/drawing/2016/5/10/chartex" xmlns:cx5="http://schemas.microsoft.com/office/drawing/2016/5/11/chartex" xmlns:cx6="http://schemas.microsoft.com/office/drawing/2016/5/12/chartex" xmlns:cx7="http://schemas.microsoft.com/office/drawing/2016/5/13/chartex" xmlns:cx8="http://schemas.microsoft.com/office/drawing/2016/5/14/chartex" xmlns:mc="http://schemas.openxmlformats.org/markup-compatibility/2006" xmlns:aink="http://schemas.microsoft.com/office/drawing/2016/ink" xmlns:am3d="http://schemas.microsoft.com/office/drawing/2017/model3d" xmlns:o="urn:schemas-microsoft-com:office:office" xmlns:oel="http://schemas.microsoft.com/office/2019/extlst" xmlns:r="http://schemas.openxmlformats.org/officeDocument/2006/relationships" xmlns:m="http://schemas.openxmlformats.org/officeDocument/2006/math" xmlns:v="urn:schemas-microsoft-com:vml" xmlns:wp14="http://schemas.microsoft.com/office/word/2010/wordprocessingDrawing" xmlns:wp="http://schemas.openxmlformats.org/drawingml/2006/wordprocessingDrawing" xmlns:w10="urn:schemas-microsoft-com:office:word" xmlns:w="http://schemas.openxmlformats.org/wordprocessingml/2006/main" xmlns:w14="http://schemas.microsoft.com/office/word/2010/wordml" xmlns:w15="http://schemas.microsoft.com/office/word/2012/wordml" xmlns:w16cex="http://schemas.microsoft.com/office/word/2018/wordml/cex" xmlns:w16cid="http://schemas.microsoft.com/office/word/2016/wordml/cid" xmlns:w16="http://schemas.microsoft.com/office/word/2018/wordml" xmlns:w16sdtdh="http://schemas.microsoft.com/office/word/2020/wordml/sdtdatahash" xmlns:w16se="http://schemas.microsoft.com/office/word/2015/wordml/symex" xmlns:wpg="http://schemas.microsoft.com/office/word/2010/wordprocessingGroup" xmlns:wpi="http://schemas.microsoft.com/office/word/2010/wordprocessingInk" xmlns:wne="http://schemas.microsoft.com/office/word/2006/wordml" xmlns:wps="http://schemas.microsoft.com/office/word/2010/wordprocessingShape" mc:Ignorable="w14 w15 w16se w16cid w16 w16cex w16sdtdh wp14">
+  <w:p>
+    <w:pPr>
+      <w:pStyle w:val="Header"/>
+    </w:pPr>
+    <w:r>
+      <w:rPr>
+        <w:noProof/>
+      </w:rPr>
+      <mc:AlternateContent>
+        <mc:Choice Requires="wps">
+          <w:drawing>
+            <wp:anchor distT="0" distB="0" distL="0" distR="0" simplePos="0" relativeHeight="251664384" behindDoc="0" locked="0" layoutInCell="1" allowOverlap="1" wp14:anchorId="3B64A574" wp14:editId="45B1666A">
+              <wp:simplePos x="635" y="635"/>
+              <wp:positionH relativeFrom="page">
+                <wp:align>center</wp:align>
+              </wp:positionH>
+              <wp:positionV relativeFrom="page">
+                <wp:align>top</wp:align>
+              </wp:positionV>
+              <wp:extent cx="443865" cy="443865"/>
+              <wp:effectExtent l="0" t="0" r="11430" b="16510"/>
+              <wp:wrapNone/>
+              <wp:docPr id="7" name="Text Box 7" descr="PUBLIC">
+                <a:extLst xmlns:a="http://schemas.openxmlformats.org/drawingml/2006/main">
+                  <a:ext uri="{5AE41FA2-C0FF-4470-9BD4-5FADCA87CBE2}">
+                    <aclsh:classification xmlns:aclsh="http://schemas.microsoft.com/office/drawing/2020/classificationShape" classificationOutcomeType="hdr"/>
+                  </a:ext>
+                </a:extLst>
+              </wp:docPr>
+              <wp:cNvGraphicFramePr/>
+              <a:graphic xmlns:a="http://schemas.openxmlformats.org/drawingml/2006/main">
+                <a:graphicData uri="http://schemas.microsoft.com/office/word/2010/wordprocessingShape">
+                  <wps:wsp>
+                    <wps:cNvSpPr txBox="1"/>
+                    <wps:spPr>
+                      <a:xfrm>
+                        <a:off x="0" y="0"/>
+                        <a:ext cx="443865" cy="443865"/>
+                      </a:xfrm>
+                      <a:prstGeom prst="rect">
+                        <a:avLst/>
+                      </a:prstGeom>
+                      <a:noFill/>
+                      <a:ln>
+                        <a:noFill/>
+                      </a:ln>
+                    </wps:spPr>
+                    <wps:txbx>
+                      <w:txbxContent>
+                        <w:p>
+                          <w:pPr>
+                            <w:spacing w:after="0"/>
+                            <w:rPr>
+                              <w:rFonts w:ascii="Calibri" w:eastAsia="Calibri" w:hAnsi="Calibri" w:cs="Calibri"/>
+                              <w:noProof/>
+                              <w:color w:val="000000"/>
+                              <w:sz w:val="20"/>
+                              <w:szCs w:val="20"/>
+                            </w:rPr>
+                          </w:pPr>
+                          <w:r>
+                            <w:rPr>
+                              <w:rFonts w:ascii="Calibri" w:eastAsia="Calibri" w:hAnsi="Calibri" w:cs="Calibri"/>
+                              <w:noProof/>
+                              <w:color w:val="000000"/>
+                              <w:sz w:val="20"/>
+                              <w:szCs w:val="20"/>
+                            </w:rPr>
+                            <w:t>PUBLIC</w:t>
+                          </w:r>
+                        </w:p>
+                      </w:txbxContent>
+                    </wps:txbx>
+                    <wps:bodyPr rot="0" spcFirstLastPara="0" vertOverflow="overflow" horzOverflow="overflow" vert="horz" wrap="none" lIns="0" tIns="190500" rIns="0" bIns="0" numCol="1" spcCol="0" rtlCol="0" fromWordArt="0" anchor="t" anchorCtr="0" forceAA="0" compatLnSpc="1">
+                      <a:prstTxWarp prst="textNoShape">
+                        <a:avLst/>
+                      </a:prstTxWarp>
+                      <a:spAutoFit/>
+                    </wps:bodyPr>
+                  </wps:wsp>
+                </a:graphicData>
+              </a:graphic>
+            </wp:anchor>
+          </w:drawing>
+        </mc:Choice>
+        <mc:Fallback>
+          <w:pict>
+            <v:shapetype w14:anchorId="3B64A574" id="_x0000_t202" coordsize="21600,21600" o:spt="202" path="m,l,21600r21600,l21600,xe">
+              <v:stroke joinstyle="miter"/>
+              <v:path gradientshapeok="t" o:connecttype="rect"/>
+            </v:shapetype>
+            <v:shape id="Text Box 7" o:spid="_x0000_s1030" type="#_x0000_t202" alt="PUBLIC" style="position:absolute;margin-left:0;margin-top:0;width:34.95pt;height:34.95pt;z-index:251664384;visibility:visible;mso-wrap-style:none;mso-wrap-distance-left:0;mso-wrap-distance-top:0;mso-wrap-distance-right:0;mso-wrap-distance-bottom:0;mso-position-horizontal:center;mso-position-horizontal-relative:page;mso-position-vertical:top;mso-position-vertical-relative:page;v-text-anchor:top" o:gfxdata="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" filled="f" stroked="f">
+              <v:textbox style="mso-fit-shape-to-text:t" inset="0,15pt,0,0">
+                <w:txbxContent>
+                  <w:p>
+                    <w:pPr>
+                      <w:spacing w:after="0"/>
+                      <w:rPr>
+                        <w:rFonts w:ascii="Calibri" w:eastAsia="Calibri" w:hAnsi="Calibri" w:cs="Calibri"/>
+                        <w:noProof/>
+                        <w:color w:val="000000"/>
+                        <w:sz w:val="20"/>
+                        <w:szCs w:val="20"/>
+                      </w:rPr>
+                    </w:pPr>
+                    <w:r>
+                      <w:rPr>
+                        <w:rFonts w:ascii="Calibri" w:eastAsia="Calibri" w:hAnsi="Calibri" w:cs="Calibri"/>
+                        <w:noProof/>
+                        <w:color w:val="000000"/>
+                        <w:sz w:val="20"/>
+                        <w:szCs w:val="20"/>
+                      </w:rPr>
+                      <w:t>PUBLIC</w:t>
+                    </w:r>
+                  </w:p>
+                </w:txbxContent>
+              </v:textbox>
+              <w10:wrap anchorx="page" anchory="page"/>
+            </v:shape>
+          </w:pict>
+        </mc:Fallback>
+      </mc:AlternateContent>
+    </w:r>
+  </w:p>
+</w:hdr>
+</file>
+
 <file path=word/numbering.xml><?xml version="1.0" encoding="utf-8"?>
-<w:numbering xmlns:wpc="http://schemas.microsoft.com/office/word/2010/wordprocessingCanvas" xmlns:cx="http://schemas.microsoft.com/office/drawing/2014/chartex" xmlns:cx1="http://schemas.microsoft.com/office/drawing/2015/9/8/chartex" xmlns:mc="http://schemas.openxmlformats.org/markup-compatibility/2006" xmlns:o="urn:schemas-microsoft-com:office:office" xmlns:r="http://schemas.openxmlformats.org/officeDocument/2006/relationships" xmlns:m="http://schemas.openxmlformats.org/officeDocument/2006/math" xmlns:v="urn:schemas-microsoft-com:vml" xmlns:wp14="http://schemas.microsoft.com/office/word/2010/wordprocessingDrawing" xmlns:wp="http://schemas.openxmlformats.org/drawingml/2006/wordprocessingDrawing" xmlns:w10="urn:schemas-microsoft-com:office:word" xmlns:w="http://schemas.openxmlformats.org/wordprocessingml/2006/main" xmlns:w14="http://schemas.microsoft.com/office/word/2010/wordml" xmlns:w15="http://schemas.microsoft.com/office/word/2012/wordml" xmlns:w16se="http://schemas.microsoft.com/office/word/2015/wordml/symex" xmlns:wpg="http://schemas.microsoft.com/office/word/2010/wordprocessingGroup" xmlns:wpi="http://schemas.microsoft.com/office/word/2010/wordprocessingInk" xmlns:wne="http://schemas.microsoft.com/office/word/2006/wordml" xmlns:wps="http://schemas.microsoft.com/office/word/2010/wordprocessingShape" mc:Ignorable="w14 w15 w16se wp14">
+<w:numbering xmlns:wpc="http://schemas.microsoft.com/office/word/2010/wordprocessingCanvas" xmlns:cx="http://schemas.microsoft.com/office/drawing/2014/chartex" xmlns:cx1="http://schemas.microsoft.com/office/drawing/2015/9/8/chartex" xmlns:cx2="http://schemas.microsoft.com/office/drawing/2015/10/21/chartex" xmlns:cx3="http://schemas.microsoft.com/office/drawing/2016/5/9/chartex" xmlns:cx4="http://schemas.microsoft.com/office/drawing/2016/5/10/chartex" xmlns:cx5="http://schemas.microsoft.com/office/drawing/2016/5/11/chartex" xmlns:cx6="http://schemas.microsoft.com/office/drawing/2016/5/12/chartex" xmlns:cx7="http://schemas.microsoft.com/office/drawing/2016/5/13/chartex" xmlns:cx8="http://schemas.microsoft.com/office/drawing/2016/5/14/chartex" xmlns:mc="http://schemas.openxmlformats.org/markup-compatibility/2006" xmlns:aink="http://schemas.microsoft.com/office/drawing/2016/ink" xmlns:am3d="http://schemas.microsoft.com/office/drawing/2017/model3d" xmlns:o="urn:schemas-microsoft-com:office:office" xmlns:oel="http://schemas.microsoft.com/office/2019/extlst" xmlns:r="http://schemas.openxmlformats.org/officeDocument/2006/relationships" xmlns:m="http://schemas.openxmlformats.org/officeDocument/2006/math" xmlns:v="urn:schemas-microsoft-com:vml" xmlns:wp14="http://schemas.microsoft.com/office/word/2010/wordprocessingDrawing" xmlns:wp="http://schemas.openxmlformats.org/drawingml/2006/wordprocessingDrawing" xmlns:w10="urn:schemas-microsoft-com:office:word" xmlns:w="http://schemas.openxmlformats.org/wordprocessingml/2006/main" xmlns:w14="http://schemas.microsoft.com/office/word/2010/wordml" xmlns:w15="http://schemas.microsoft.com/office/word/2012/wordml" xmlns:w16cex="http://schemas.microsoft.com/office/word/2018/wordml/cex" xmlns:w16cid="http://schemas.microsoft.com/office/word/2016/wordml/cid" xmlns:w16="http://schemas.microsoft.com/office/word/2018/wordml" xmlns:w16sdtdh="http://schemas.microsoft.com/office/word/2020/wordml/sdtdatahash" xmlns:w16se="http://schemas.microsoft.com/office/word/2015/wordml/symex" xmlns:wpg="http://schemas.microsoft.com/office/word/2010/wordprocessingGroup" xmlns:wpi="http://schemas.microsoft.com/office/word/2010/wordprocessingInk" xmlns:wne="http://schemas.microsoft.com/office/word/2006/wordml" xmlns:wps="http://schemas.microsoft.com/office/word/2010/wordprocessingShape" mc:Ignorable="w14 w15 w16se w16cid w16 w16cex w16sdtdh wp14">
   <w:abstractNum w:abstractNumId="0" w15:restartNumberingAfterBreak="0">
     <w:nsid w:val="1ED575AE"/>
     <w:multiLevelType w:val="multilevel"/>
@@ -222,7 +997,7 @@
       </w:pPr>
     </w:lvl>
   </w:abstractNum>
-  <w:num w:numId="1">
+  <w:num w:numId="1" w16cid:durableId="28532982">
     <w:abstractNumId w:val="0"/>
   </w:num>
   <w:numIdMacAtCleanup w:val="1"/>
@@ -230,7 +1005,7 @@
 </file>
 
 <file path=word/styles.xml><?xml version="1.0" encoding="utf-8"?>
-<w:styles xmlns:mc="http://schemas.openxmlformats.org/markup-compatibility/2006" xmlns:r="http://schemas.openxmlformats.org/officeDocument/2006/relationships" xmlns:w="http://schemas.openxmlformats.org/wordprocessingml/2006/main" xmlns:w14="http://schemas.microsoft.com/office/word/2010/wordml" xmlns:w15="http://schemas.microsoft.com/office/word/2012/wordml" xmlns:w16se="http://schemas.microsoft.com/office/word/2015/wordml/symex" mc:Ignorable="w14 w15 w16se">
+<w:styles xmlns:mc="http://schemas.openxmlformats.org/markup-compatibility/2006" xmlns:r="http://schemas.openxmlformats.org/officeDocument/2006/relationships" xmlns:w="http://schemas.openxmlformats.org/wordprocessingml/2006/main" xmlns:w14="http://schemas.microsoft.com/office/word/2010/wordml" xmlns:w15="http://schemas.microsoft.com/office/word/2012/wordml" xmlns:w16cex="http://schemas.microsoft.com/office/word/2018/wordml/cex" xmlns:w16cid="http://schemas.microsoft.com/office/word/2016/wordml/cid" xmlns:w16="http://schemas.microsoft.com/office/word/2018/wordml" xmlns:w16sdtdh="http://schemas.microsoft.com/office/word/2020/wordml/sdtdatahash" xmlns:w16se="http://schemas.microsoft.com/office/word/2015/wordml/symex" mc:Ignorable="w14 w15 w16se w16cid w16 w16cex w16sdtdh">
   <w:docDefaults>
     <w:rPrDefault>
       <w:rPr>
@@ -246,7 +1021,7 @@
       </w:pPr>
     </w:pPrDefault>
   </w:docDefaults>
-  <w:latentStyles w:defLockedState="0" w:defUIPriority="0" w:defSemiHidden="0" w:defUnhideWhenUsed="0" w:defQFormat="0" w:count="371">
+  <w:latentStyles w:defLockedState="0" w:defUIPriority="0" w:defSemiHidden="0" w:defUnhideWhenUsed="0" w:defQFormat="0" w:count="376">
     <w:lsdException w:name="index 1" w:semiHidden="1" w:unhideWhenUsed="1"/>
     <w:lsdException w:name="index 7" w:semiHidden="1" w:unhideWhenUsed="1"/>
     <w:lsdException w:name="index 8" w:semiHidden="1" w:unhideWhenUsed="1"/>
@@ -575,6 +1350,11 @@
     <w:lsdException w:name="List Table 5 Dark Accent 6" w:uiPriority="50"/>
     <w:lsdException w:name="List Table 6 Colorful Accent 6" w:uiPriority="51"/>
     <w:lsdException w:name="List Table 7 Colorful Accent 6" w:uiPriority="52"/>
+    <w:lsdException w:name="Mention" w:semiHidden="1" w:uiPriority="99" w:unhideWhenUsed="1"/>
+    <w:lsdException w:name="Smart Hyperlink" w:semiHidden="1" w:uiPriority="99" w:unhideWhenUsed="1"/>
+    <w:lsdException w:name="Hashtag" w:semiHidden="1" w:uiPriority="99" w:unhideWhenUsed="1"/>
+    <w:lsdException w:name="Unresolved Mention" w:semiHidden="1" w:uiPriority="99" w:unhideWhenUsed="1"/>
+    <w:lsdException w:name="Smart Link" w:semiHidden="1" w:uiPriority="99" w:unhideWhenUsed="1"/>
   </w:latentStyles>
   <w:style w:type="paragraph" w:default="1" w:styleId="Normal">
     <w:name w:val="Normal"/>
@@ -590,21 +1370,22 @@
     <w:next w:val="BodyText"/>
     <w:uiPriority w:val="9"/>
     <w:qFormat/>
-    <w:rsid w:val="00ED47D1"/>
+    <w:rsid w:val="00E87872"/>
     <w:pPr>
       <w:keepNext/>
       <w:keepLines/>
       <w:numPr>
         <w:numId w:val="1"/>
       </w:numPr>
-      <w:spacing w:before="480" w:after="0"/>
+      <w:spacing w:before="360" w:after="360"/>
+      <w:ind w:left="431" w:hanging="431"/>
       <w:outlineLvl w:val="0"/>
     </w:pPr>
     <w:rPr>
       <w:rFonts w:eastAsiaTheme="majorEastAsia" w:cstheme="majorBidi"/>
       <w:b/>
       <w:bCs/>
-      <w:sz w:val="32"/>
+      <w:sz w:val="36"/>
       <w:szCs w:val="32"/>
     </w:rPr>
   </w:style>
@@ -615,7 +1396,7 @@
     <w:uiPriority w:val="9"/>
     <w:unhideWhenUsed/>
     <w:qFormat/>
-    <w:rsid w:val="00ED47D1"/>
+    <w:rsid w:val="00E87872"/>
     <w:pPr>
       <w:keepNext/>
       <w:keepLines/>
@@ -623,7 +1404,8 @@
         <w:ilvl w:val="1"/>
         <w:numId w:val="1"/>
       </w:numPr>
-      <w:spacing w:before="200" w:after="0"/>
+      <w:spacing w:before="240" w:after="240"/>
+      <w:ind w:left="578" w:hanging="578"/>
       <w:outlineLvl w:val="1"/>
     </w:pPr>
     <w:rPr>
@@ -631,6 +1413,7 @@
       <w:b/>
       <w:bCs/>
       <w:color w:val="000000" w:themeColor="text1"/>
+      <w:sz w:val="28"/>
       <w:szCs w:val="32"/>
     </w:rPr>
   </w:style>

</xml_diff>

<commit_message>
docs: WIP update user guide for release
</commit_message>
<xml_diff>
--- a/vignettes/template.docx
+++ b/vignettes/template.docx
@@ -136,7 +136,7 @@
               <v:stroke joinstyle="miter"/>
               <v:path gradientshapeok="t" o:connecttype="rect"/>
             </v:shapetype>
-            <v:shape id="Text Box 11" o:spid="_x0000_s1028" type="#_x0000_t202" alt="PUBLIC" style="position:absolute;margin-left:0;margin-top:0;width:34.95pt;height:34.95pt;z-index:251668480;visibility:visible;mso-wrap-style:none;mso-wrap-distance-left:0;mso-wrap-distance-top:0;mso-wrap-distance-right:0;mso-wrap-distance-bottom:0;mso-position-horizontal:center;mso-position-horizontal-relative:page;mso-position-vertical:bottom;mso-position-vertical-relative:page;v-text-anchor:bottom" o:gfxdata="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" filled="f" stroked="f">
+            <v:shape id="Text Box 11" o:spid="_x0000_s1028" type="#_x0000_t202" alt="PUBLIC" style="position:absolute;left:0;text-align:left;margin-left:0;margin-top:0;width:34.95pt;height:34.95pt;z-index:251668480;visibility:visible;mso-wrap-style:none;mso-wrap-distance-left:0;mso-wrap-distance-top:0;mso-wrap-distance-right:0;mso-wrap-distance-bottom:0;mso-position-horizontal:center;mso-position-horizontal-relative:page;mso-position-vertical:bottom;mso-position-vertical-relative:page;v-text-anchor:bottom" o:gfxdata="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" filled="f" stroked="f">
               <v:textbox style="mso-fit-shape-to-text:t" inset="0,0,0,15pt">
                 <w:txbxContent>
                   <w:p>
@@ -454,7 +454,7 @@
               <v:stroke joinstyle="miter"/>
               <v:path gradientshapeok="t" o:connecttype="rect"/>
             </v:shapetype>
-            <v:shape id="Text Box 10" o:spid="_x0000_s1031" type="#_x0000_t202" alt="PUBLIC" style="position:absolute;margin-left:0;margin-top:0;width:34.95pt;height:34.95pt;z-index:251667456;visibility:visible;mso-wrap-style:none;mso-wrap-distance-left:0;mso-wrap-distance-top:0;mso-wrap-distance-right:0;mso-wrap-distance-bottom:0;mso-position-horizontal:center;mso-position-horizontal-relative:page;mso-position-vertical:bottom;mso-position-vertical-relative:page;v-text-anchor:bottom" o:gfxdata="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" filled="f" stroked="f">
+            <v:shape id="Text Box 10" o:spid="_x0000_s1031" type="#_x0000_t202" alt="PUBLIC" style="position:absolute;left:0;text-align:left;margin-left:0;margin-top:0;width:34.95pt;height:34.95pt;z-index:251667456;visibility:visible;mso-wrap-style:none;mso-wrap-distance-left:0;mso-wrap-distance-top:0;mso-wrap-distance-right:0;mso-wrap-distance-bottom:0;mso-position-horizontal:center;mso-position-horizontal-relative:page;mso-position-vertical:bottom;mso-position-vertical-relative:page;v-text-anchor:bottom" o:gfxdata="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" filled="f" stroked="f">
               <v:textbox style="mso-fit-shape-to-text:t" inset="0,0,0,15pt">
                 <w:txbxContent>
                   <w:p>
@@ -603,7 +603,7 @@
               <v:stroke joinstyle="miter"/>
               <v:path gradientshapeok="t" o:connecttype="rect"/>
             </v:shapetype>
-            <v:shape id="Text Box 8" o:spid="_x0000_s1026" type="#_x0000_t202" alt="PUBLIC" style="position:absolute;margin-left:0;margin-top:0;width:34.95pt;height:34.95pt;z-index:251665408;visibility:visible;mso-wrap-style:none;mso-wrap-distance-left:0;mso-wrap-distance-top:0;mso-wrap-distance-right:0;mso-wrap-distance-bottom:0;mso-position-horizontal:center;mso-position-horizontal-relative:page;mso-position-vertical:top;mso-position-vertical-relative:page;v-text-anchor:top" o:gfxdata="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" filled="f" stroked="f">
+            <v:shape id="Text Box 8" o:spid="_x0000_s1026" type="#_x0000_t202" alt="PUBLIC" style="position:absolute;left:0;text-align:left;margin-left:0;margin-top:0;width:34.95pt;height:34.95pt;z-index:251665408;visibility:visible;mso-wrap-style:none;mso-wrap-distance-left:0;mso-wrap-distance-top:0;mso-wrap-distance-right:0;mso-wrap-distance-bottom:0;mso-position-horizontal:center;mso-position-horizontal-relative:page;mso-position-vertical:top;mso-position-vertical-relative:page;v-text-anchor:top" o:gfxdata="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" filled="f" stroked="f">
               <v:textbox style="mso-fit-shape-to-text:t" inset="0,15pt,0,0">
                 <w:txbxContent>
                   <w:p>
@@ -733,7 +733,7 @@
               <v:stroke joinstyle="miter"/>
               <v:path gradientshapeok="t" o:connecttype="rect"/>
             </v:shapetype>
-            <v:shape id="Text Box 9" o:spid="_x0000_s1027" type="#_x0000_t202" alt="PUBLIC" style="position:absolute;margin-left:0;margin-top:0;width:34.95pt;height:34.95pt;z-index:251666432;visibility:visible;mso-wrap-style:none;mso-wrap-distance-left:0;mso-wrap-distance-top:0;mso-wrap-distance-right:0;mso-wrap-distance-bottom:0;mso-position-horizontal:center;mso-position-horizontal-relative:page;mso-position-vertical:top;mso-position-vertical-relative:page;v-text-anchor:top" o:gfxdata="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" filled="f" stroked="f">
+            <v:shape id="Text Box 9" o:spid="_x0000_s1027" type="#_x0000_t202" alt="PUBLIC" style="position:absolute;left:0;text-align:left;margin-left:0;margin-top:0;width:34.95pt;height:34.95pt;z-index:251666432;visibility:visible;mso-wrap-style:none;mso-wrap-distance-left:0;mso-wrap-distance-top:0;mso-wrap-distance-right:0;mso-wrap-distance-bottom:0;mso-position-horizontal:center;mso-position-horizontal-relative:page;mso-position-vertical:top;mso-position-vertical-relative:page;v-text-anchor:top" o:gfxdata="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" filled="f" stroked="f">
               <v:textbox style="mso-fit-shape-to-text:t" inset="0,15pt,0,0">
                 <w:txbxContent>
                   <w:p>
@@ -863,7 +863,7 @@
               <v:stroke joinstyle="miter"/>
               <v:path gradientshapeok="t" o:connecttype="rect"/>
             </v:shapetype>
-            <v:shape id="Text Box 7" o:spid="_x0000_s1030" type="#_x0000_t202" alt="PUBLIC" style="position:absolute;margin-left:0;margin-top:0;width:34.95pt;height:34.95pt;z-index:251664384;visibility:visible;mso-wrap-style:none;mso-wrap-distance-left:0;mso-wrap-distance-top:0;mso-wrap-distance-right:0;mso-wrap-distance-bottom:0;mso-position-horizontal:center;mso-position-horizontal-relative:page;mso-position-vertical:top;mso-position-vertical-relative:page;v-text-anchor:top" o:gfxdata="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" filled="f" stroked="f">
+            <v:shape id="Text Box 7" o:spid="_x0000_s1030" type="#_x0000_t202" alt="PUBLIC" style="position:absolute;left:0;text-align:left;margin-left:0;margin-top:0;width:34.95pt;height:34.95pt;z-index:251664384;visibility:visible;mso-wrap-style:none;mso-wrap-distance-left:0;mso-wrap-distance-top:0;mso-wrap-distance-right:0;mso-wrap-distance-bottom:0;mso-position-horizontal:center;mso-position-horizontal-relative:page;mso-position-vertical:top;mso-position-vertical-relative:page;v-text-anchor:top" o:gfxdata="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" filled="f" stroked="f">
               <v:textbox style="mso-fit-shape-to-text:t" inset="0,15pt,0,0">
                 <w:txbxContent>
                   <w:p>
@@ -1359,7 +1359,10 @@
   <w:style w:type="paragraph" w:default="1" w:styleId="Normal">
     <w:name w:val="Normal"/>
     <w:qFormat/>
-    <w:rsid w:val="00ED47D1"/>
+    <w:rsid w:val="008540C3"/>
+    <w:pPr>
+      <w:jc w:val="both"/>
+    </w:pPr>
     <w:rPr>
       <w:rFonts w:ascii="Arial" w:hAnsi="Arial"/>
     </w:rPr>
@@ -1424,7 +1427,7 @@
     <w:uiPriority w:val="9"/>
     <w:unhideWhenUsed/>
     <w:qFormat/>
-    <w:rsid w:val="00ED47D1"/>
+    <w:rsid w:val="00AE575C"/>
     <w:pPr>
       <w:keepNext/>
       <w:keepLines/>
@@ -1439,7 +1442,7 @@
       <w:rFonts w:eastAsiaTheme="majorEastAsia" w:cstheme="majorBidi"/>
       <w:b/>
       <w:bCs/>
-      <w:sz w:val="20"/>
+      <w:sz w:val="22"/>
       <w:szCs w:val="28"/>
     </w:rPr>
   </w:style>
@@ -1627,8 +1630,13 @@
     <w:name w:val="Compact"/>
     <w:basedOn w:val="BodyText"/>
     <w:qFormat/>
-    <w:pPr>
+    <w:rsid w:val="00D73AA1"/>
+    <w:pPr>
+      <w:pBdr>
+        <w:right w:val="single" w:sz="4" w:space="4" w:color="auto"/>
+      </w:pBdr>
       <w:spacing w:before="36" w:after="36"/>
+      <w:ind w:left="720"/>
     </w:pPr>
   </w:style>
   <w:style w:type="paragraph" w:styleId="Title">

</xml_diff>